<commit_message>
Sửa doctor_notes thành medical_record
</commit_message>
<xml_diff>
--- a/Web site bênh viện + tư vấn sức khỏe.docx
+++ b/Web site bênh viện + tư vấn sức khỏe.docx
@@ -57,7 +57,25 @@
           <w:sz w:val="24"/>
           <w:szCs w:val="24"/>
         </w:rPr>
-        <w:t xml:space="preserve"> kiMeSyic?</w:t>
+        <w:t xml:space="preserve"> kiMeSy</w:t>
+      </w:r>
+      <w:r>
+        <w:rPr>
+          <w:b/>
+          <w:bCs/>
+          <w:sz w:val="24"/>
+          <w:szCs w:val="24"/>
+        </w:rPr>
+        <w:t>n</w:t>
+      </w:r>
+      <w:r>
+        <w:rPr>
+          <w:b/>
+          <w:bCs/>
+          <w:sz w:val="24"/>
+          <w:szCs w:val="24"/>
+        </w:rPr>
+        <w:t>?</w:t>
       </w:r>
       <w:r>
         <w:rPr>

</xml_diff>